<commit_message>
Update the setup guide.
</commit_message>
<xml_diff>
--- a/deployment/guide.docx
+++ b/deployment/guide.docx
@@ -28,7 +28,18 @@
       </w:r>
       <w:proofErr w:type="spellEnd"/>
       <w:r>
-        <w:t xml:space="preserve"> chatty frontend.  The free tier-eligible t2.micro instance will work fine for this, since we will be using a miniature database containing a small number of posts rather than the full ~30 million post database.</w:t>
+        <w:t xml:space="preserve"> chatty frontend.  The free tier-eligible t2.micro instance will work fine for</w:t>
+      </w:r>
+      <w:r>
+        <w:t xml:space="preserve"> this, since we will be using an empty </w:t>
+      </w:r>
+      <w:r>
+        <w:t xml:space="preserve">database </w:t>
+      </w:r>
+      <w:bookmarkStart w:id="0" w:name="_GoBack"/>
+      <w:bookmarkEnd w:id="0"/>
+      <w:r>
+        <w:t>rather than the full ~30 million post database.</w:t>
       </w:r>
     </w:p>
     <w:p>
@@ -1114,14 +1125,6 @@
           <w:sz w:val="22"/>
         </w:rPr>
         <w:br/>
-        <w:t>export DUMP_FILE=chatty-sample.sql.gz</w:t>
-      </w:r>
-      <w:r>
-        <w:rPr>
-          <w:rFonts w:ascii="Consolas" w:hAnsi="Consolas"/>
-          <w:sz w:val="22"/>
-        </w:rPr>
-        <w:br/>
       </w:r>
       <w:proofErr w:type="spellStart"/>
       <w:r>
@@ -1226,96 +1229,10 @@
         </w:numPr>
       </w:pPr>
       <w:r>
-        <w:t>Wait a few minutes, and then reconnect via SSH.</w:t>
-      </w:r>
-      <w:r>
-        <w:t xml:space="preserve">  Type </w:t>
-      </w:r>
-      <w:r>
-        <w:rPr>
-          <w:rFonts w:ascii="Consolas" w:hAnsi="Consolas"/>
-          <w:sz w:val="22"/>
-        </w:rPr>
-        <w:t>“log-indexer”</w:t>
-      </w:r>
-      <w:r>
-        <w:t xml:space="preserve"> to </w:t>
-      </w:r>
-      <w:r>
-        <w:t>monitor the log of</w:t>
-      </w:r>
-      <w:r>
-        <w:t xml:space="preserve"> the chatty indexer.  It will take some time for the indexer to download all of the posts that have been made since the data</w:t>
-      </w:r>
-      <w:r>
-        <w:t>base snapshot was made</w:t>
-      </w:r>
-      <w:r>
-        <w:t>.</w:t>
-      </w:r>
-      <w:r>
-        <w:t xml:space="preserve">  When it has finished the initial indexing,</w:t>
-      </w:r>
-      <w:r>
-        <w:t xml:space="preserve"> you will see it start to show posts with “---“ as the text.  This means it requested a post that doesn’t exist yet; this is an indication that it has caught up.</w:t>
-      </w:r>
-      <w:r>
-        <w:br/>
-      </w:r>
-      <w:r>
-        <w:rPr>
-          <w:noProof/>
-        </w:rPr>
-        <w:drawing>
-          <wp:inline distT="0" distB="0" distL="0" distR="0" wp14:anchorId="3007027A" wp14:editId="60F8525E">
-            <wp:extent cx="5486400" cy="1542899"/>
-            <wp:effectExtent l="25400" t="25400" r="25400" b="32385"/>
-            <wp:docPr id="4" name="Picture 4"/>
-            <wp:cNvGraphicFramePr>
-              <a:graphicFrameLocks xmlns:a="http://schemas.openxmlformats.org/drawingml/2006/main" noChangeAspect="1"/>
-            </wp:cNvGraphicFramePr>
-            <a:graphic xmlns:a="http://schemas.openxmlformats.org/drawingml/2006/main">
-              <a:graphicData uri="http://schemas.openxmlformats.org/drawingml/2006/picture">
-                <pic:pic xmlns:pic="http://schemas.openxmlformats.org/drawingml/2006/picture">
-                  <pic:nvPicPr>
-                    <pic:cNvPr id="0" name="Picture 4"/>
-                    <pic:cNvPicPr>
-                      <a:picLocks noChangeAspect="1" noChangeArrowheads="1"/>
-                    </pic:cNvPicPr>
-                  </pic:nvPicPr>
-                  <pic:blipFill>
-                    <a:blip r:embed="rId20">
-                      <a:extLst>
-                        <a:ext uri="{28A0092B-C50C-407E-A947-70E740481C1C}">
-                          <a14:useLocalDpi xmlns:a14="http://schemas.microsoft.com/office/drawing/2010/main" val="0"/>
-                        </a:ext>
-                      </a:extLst>
-                    </a:blip>
-                    <a:srcRect/>
-                    <a:stretch>
-                      <a:fillRect/>
-                    </a:stretch>
-                  </pic:blipFill>
-                  <pic:spPr bwMode="auto">
-                    <a:xfrm>
-                      <a:off x="0" y="0"/>
-                      <a:ext cx="5486400" cy="1542899"/>
-                    </a:xfrm>
-                    <a:prstGeom prst="rect">
-                      <a:avLst/>
-                    </a:prstGeom>
-                    <a:noFill/>
-                    <a:ln>
-                      <a:solidFill>
-                        <a:schemeClr val="tx1"/>
-                      </a:solidFill>
-                    </a:ln>
-                  </pic:spPr>
-                </pic:pic>
-              </a:graphicData>
-            </a:graphic>
-          </wp:inline>
-        </w:drawing>
+        <w:t>Wait a few minu</w:t>
+      </w:r>
+      <w:r>
+        <w:t>tes for the virtual machine to reboot.</w:t>
       </w:r>
     </w:p>
     <w:p>
@@ -1489,7 +1406,7 @@
       <w:r>
         <w:t xml:space="preserve">Open </w:t>
       </w:r>
-      <w:hyperlink r:id="rId21" w:history="1">
+      <w:hyperlink r:id="rId20" w:history="1">
         <w:r>
           <w:rPr>
             <w:rStyle w:val="Hyperlink"/>
@@ -1517,7 +1434,7 @@
       <w:r>
         <w:t xml:space="preserve">Open </w:t>
       </w:r>
-      <w:hyperlink r:id="rId22" w:history="1">
+      <w:hyperlink r:id="rId21" w:history="1">
         <w:r>
           <w:rPr>
             <w:rStyle w:val="Hyperlink"/>
@@ -1526,12 +1443,18 @@
         </w:r>
       </w:hyperlink>
       <w:r>
-        <w:t xml:space="preserve"> in your browser.  You should see the</w:t>
-      </w:r>
-      <w:bookmarkStart w:id="0" w:name="_GoBack"/>
-      <w:bookmarkEnd w:id="0"/>
-      <w:r>
-        <w:t xml:space="preserve"> chatty – this is your server on both the backend and frontend.  Congratulations!</w:t>
+        <w:t xml:space="preserve"> in your browser.  You should see the chatty – this is your server on both the backend and frontend.  Congratula</w:t>
+      </w:r>
+      <w:r>
+        <w:t xml:space="preserve">tions!  Try making a post – this will post to your database and not </w:t>
+      </w:r>
+      <w:proofErr w:type="spellStart"/>
+      <w:r>
+        <w:t>Shacknews</w:t>
+      </w:r>
+      <w:proofErr w:type="spellEnd"/>
+      <w:r>
+        <w:t>.</w:t>
       </w:r>
     </w:p>
     <w:sectPr>
@@ -1824,6 +1747,7 @@
   <w:style w:type="character" w:default="1" w:styleId="DefaultParagraphFont">
     <w:name w:val="Default Paragraph Font"/>
     <w:uiPriority w:val="1"/>
+    <w:semiHidden/>
     <w:unhideWhenUsed/>
   </w:style>
   <w:style w:type="table" w:default="1" w:styleId="TableNormal">
@@ -2134,6 +2058,7 @@
   <w:style w:type="character" w:default="1" w:styleId="DefaultParagraphFont">
     <w:name w:val="Default Paragraph Font"/>
     <w:uiPriority w:val="1"/>
+    <w:semiHidden/>
     <w:unhideWhenUsed/>
   </w:style>
   <w:style w:type="table" w:default="1" w:styleId="TableNormal">
@@ -2548,7 +2473,7 @@
 </file>
 
 <file path=customXml/itemProps1.xml><?xml version="1.0" encoding="utf-8"?>
-<ds:datastoreItem xmlns:ds="http://schemas.openxmlformats.org/officeDocument/2006/customXml" ds:itemID="{5E29EA64-60FF-2949-9D25-C765E5DE3475}">
+<ds:datastoreItem xmlns:ds="http://schemas.openxmlformats.org/officeDocument/2006/customXml" ds:itemID="{3E7981D5-94B1-0D4F-B660-A0F59AAF13B8}">
   <ds:schemaRefs>
     <ds:schemaRef ds:uri="http://schemas.openxmlformats.org/officeDocument/2006/bibliography"/>
   </ds:schemaRefs>

</xml_diff>